<commit_message>
Correções nos diagramas de classe e caso de uso e modificação no documento de arquitetura.
</commit_message>
<xml_diff>
--- a/animal-save-doc/Documento de arquitetura.docx
+++ b/animal-save-doc/Documento de arquitetura.docx
@@ -1,6 +1,6 @@
 
 <file path=word/document.xml><?xml version="1.0" encoding="utf-8"?>
-<w:document xmlns:wpc="http://schemas.microsoft.com/office/word/2010/wordprocessingCanvas" xmlns:cx="http://schemas.microsoft.com/office/drawing/2014/chartex" xmlns:cx1="http://schemas.microsoft.com/office/drawing/2015/9/8/chartex" xmlns:cx2="http://schemas.microsoft.com/office/drawing/2015/10/21/chartex" xmlns:cx3="http://schemas.microsoft.com/office/drawing/2016/5/9/chartex" xmlns:cx4="http://schemas.microsoft.com/office/drawing/2016/5/10/chartex" xmlns:cx5="http://schemas.microsoft.com/office/drawing/2016/5/11/chartex" xmlns:cx6="http://schemas.microsoft.com/office/drawing/2016/5/12/chartex" xmlns:cx7="http://schemas.microsoft.com/office/drawing/2016/5/13/chartex" xmlns:cx8="http://schemas.microsoft.com/office/drawing/2016/5/14/chartex" xmlns:mc="http://schemas.openxmlformats.org/markup-compatibility/2006" xmlns:aink="http://schemas.microsoft.com/office/drawing/2016/ink" xmlns:am3d="http://schemas.microsoft.com/office/drawing/2017/model3d" xmlns:o="urn:schemas-microsoft-com:office:office" xmlns:oel="http://schemas.microsoft.com/office/2019/extlst" xmlns:r="http://schemas.openxmlformats.org/officeDocument/2006/relationships" xmlns:m="http://schemas.openxmlformats.org/officeDocument/2006/math" xmlns:v="urn:schemas-microsoft-com:vml" xmlns:wp14="http://schemas.microsoft.com/office/word/2010/wordprocessingDrawing" xmlns:wp="http://schemas.openxmlformats.org/drawingml/2006/wordprocessingDrawing" xmlns:w10="urn:schemas-microsoft-com:office:word" xmlns:w="http://schemas.openxmlformats.org/wordprocessingml/2006/main" xmlns:w14="http://schemas.microsoft.com/office/word/2010/wordml" xmlns:w15="http://schemas.microsoft.com/office/word/2012/wordml" xmlns:w16cex="http://schemas.microsoft.com/office/word/2018/wordml/cex" xmlns:w16cid="http://schemas.microsoft.com/office/word/2016/wordml/cid" xmlns:w16="http://schemas.microsoft.com/office/word/2018/wordml" xmlns:w16du="http://schemas.microsoft.com/office/word/2023/wordml/word16du" xmlns:w16sdtdh="http://schemas.microsoft.com/office/word/2020/wordml/sdtdatahash" xmlns:w16se="http://schemas.microsoft.com/office/word/2015/wordml/symex" xmlns:wpg="http://schemas.microsoft.com/office/word/2010/wordprocessingGroup" xmlns:wpi="http://schemas.microsoft.com/office/word/2010/wordprocessingInk" xmlns:wne="http://schemas.microsoft.com/office/word/2006/wordml" xmlns:wps="http://schemas.microsoft.com/office/word/2010/wordprocessingShape" mc:Ignorable="w14 w15 w16se w16cid w16 w16cex w16sdtdh wp14">
+<w:document xmlns:wpc="http://schemas.microsoft.com/office/word/2010/wordprocessingCanvas" xmlns:cx="http://schemas.microsoft.com/office/drawing/2014/chartex" xmlns:cx1="http://schemas.microsoft.com/office/drawing/2015/9/8/chartex" xmlns:cx2="http://schemas.microsoft.com/office/drawing/2015/10/21/chartex" xmlns:cx3="http://schemas.microsoft.com/office/drawing/2016/5/9/chartex" xmlns:cx4="http://schemas.microsoft.com/office/drawing/2016/5/10/chartex" xmlns:cx5="http://schemas.microsoft.com/office/drawing/2016/5/11/chartex" xmlns:cx6="http://schemas.microsoft.com/office/drawing/2016/5/12/chartex" xmlns:cx7="http://schemas.microsoft.com/office/drawing/2016/5/13/chartex" xmlns:cx8="http://schemas.microsoft.com/office/drawing/2016/5/14/chartex" xmlns:mc="http://schemas.openxmlformats.org/markup-compatibility/2006" xmlns:aink="http://schemas.microsoft.com/office/drawing/2016/ink" xmlns:am3d="http://schemas.microsoft.com/office/drawing/2017/model3d" xmlns:o="urn:schemas-microsoft-com:office:office" xmlns:oel="http://schemas.microsoft.com/office/2019/extlst" xmlns:r="http://schemas.openxmlformats.org/officeDocument/2006/relationships" xmlns:m="http://schemas.openxmlformats.org/officeDocument/2006/math" xmlns:v="urn:schemas-microsoft-com:vml" xmlns:wp14="http://schemas.microsoft.com/office/word/2010/wordprocessingDrawing" xmlns:wp="http://schemas.openxmlformats.org/drawingml/2006/wordprocessingDrawing" xmlns:w10="urn:schemas-microsoft-com:office:word" xmlns:w="http://schemas.openxmlformats.org/wordprocessingml/2006/main" xmlns:w14="http://schemas.microsoft.com/office/word/2010/wordml" xmlns:w15="http://schemas.microsoft.com/office/word/2012/wordml" xmlns:w16cex="http://schemas.microsoft.com/office/word/2018/wordml/cex" xmlns:w16cid="http://schemas.microsoft.com/office/word/2016/wordml/cid" xmlns:w16="http://schemas.microsoft.com/office/word/2018/wordml" xmlns:w16sdtdh="http://schemas.microsoft.com/office/word/2020/wordml/sdtdatahash" xmlns:w16se="http://schemas.microsoft.com/office/word/2015/wordml/symex" xmlns:wpg="http://schemas.microsoft.com/office/word/2010/wordprocessingGroup" xmlns:wpi="http://schemas.microsoft.com/office/word/2010/wordprocessingInk" xmlns:wne="http://schemas.microsoft.com/office/word/2006/wordml" xmlns:wps="http://schemas.microsoft.com/office/word/2010/wordprocessingShape" mc:Ignorable="w14 w15 w16se w16cid w16 w16cex w16sdtdh wp14">
   <w:body>
     <w:p>
       <w:pPr>
@@ -681,7 +681,7 @@
                 <w:spacing w:val="-2"/>
                 <w:sz w:val="24"/>
               </w:rPr>
-              <w:t>-</w:t>
+              <w:t>02/07/23</w:t>
             </w:r>
           </w:p>
         </w:tc>
@@ -703,7 +703,7 @@
                 <w:spacing w:val="-5"/>
                 <w:sz w:val="24"/>
               </w:rPr>
-              <w:t>-</w:t>
+              <w:t>1.0</w:t>
             </w:r>
           </w:p>
         </w:tc>
@@ -765,7 +765,7 @@
               <w:rPr>
                 <w:sz w:val="24"/>
               </w:rPr>
-              <w:t>-</w:t>
+              <w:t>Lucas Mendes Pereira</w:t>
             </w:r>
           </w:p>
         </w:tc>
@@ -943,66 +943,6 @@
               <w:tab w:val="left" w:pos="1604"/>
               <w:tab w:val="right" w:leader="dot" w:pos="9779"/>
             </w:tabs>
-            <w:spacing w:line="275" w:lineRule="exact"/>
-            <w:ind w:hanging="570"/>
-          </w:pPr>
-          <w:hyperlink w:anchor="_bookmark3" w:history="1">
-            <w:r>
-              <w:t>Definições,</w:t>
-            </w:r>
-            <w:r>
-              <w:rPr>
-                <w:spacing w:val="-4"/>
-              </w:rPr>
-              <w:t xml:space="preserve"> </w:t>
-            </w:r>
-            <w:r>
-              <w:t>Acrônimos</w:t>
-            </w:r>
-            <w:r>
-              <w:rPr>
-                <w:spacing w:val="-3"/>
-              </w:rPr>
-              <w:t xml:space="preserve"> </w:t>
-            </w:r>
-            <w:r>
-              <w:t>e</w:t>
-            </w:r>
-            <w:r>
-              <w:rPr>
-                <w:spacing w:val="-4"/>
-              </w:rPr>
-              <w:t xml:space="preserve"> </w:t>
-            </w:r>
-            <w:r>
-              <w:rPr>
-                <w:spacing w:val="-2"/>
-              </w:rPr>
-              <w:t>Abreviações</w:t>
-            </w:r>
-            <w:r>
-              <w:tab/>
-            </w:r>
-            <w:r>
-              <w:rPr>
-                <w:spacing w:val="-10"/>
-              </w:rPr>
-              <w:t>4</w:t>
-            </w:r>
-          </w:hyperlink>
-        </w:p>
-        <w:p>
-          <w:pPr>
-            <w:pStyle w:val="Sumrio2"/>
-            <w:numPr>
-              <w:ilvl w:val="1"/>
-              <w:numId w:val="4"/>
-            </w:numPr>
-            <w:tabs>
-              <w:tab w:val="left" w:pos="1603"/>
-              <w:tab w:val="left" w:pos="1604"/>
-              <w:tab w:val="right" w:leader="dot" w:pos="9779"/>
-            </w:tabs>
             <w:ind w:hanging="570"/>
           </w:pPr>
           <w:hyperlink w:anchor="_bookmark4" w:history="1">
@@ -1087,9 +1027,9 @@
               <w:tab w:val="right" w:leader="dot" w:pos="9779"/>
             </w:tabs>
           </w:pPr>
-          <w:hyperlink w:anchor="_bookmark6" w:history="1">
-            <w:r>
-              <w:t>Metas</w:t>
+          <w:hyperlink w:anchor="_bookmark7" w:history="1">
+            <w:r>
+              <w:t>Visão</w:t>
             </w:r>
             <w:r>
               <w:rPr>
@@ -1098,7 +1038,25 @@
               <w:t xml:space="preserve"> </w:t>
             </w:r>
             <w:r>
-              <w:t>e</w:t>
+              <w:t>de</w:t>
+            </w:r>
+            <w:r>
+              <w:rPr>
+                <w:spacing w:val="-3"/>
+              </w:rPr>
+              <w:t xml:space="preserve"> </w:t>
+            </w:r>
+            <w:r>
+              <w:t>Casos</w:t>
+            </w:r>
+            <w:r>
+              <w:rPr>
+                <w:spacing w:val="-3"/>
+              </w:rPr>
+              <w:t xml:space="preserve"> </w:t>
+            </w:r>
+            <w:r>
+              <w:t>de</w:t>
             </w:r>
             <w:r>
               <w:rPr>
@@ -1107,28 +1065,10 @@
               <w:t xml:space="preserve"> </w:t>
             </w:r>
             <w:r>
-              <w:t>Restrições</w:t>
-            </w:r>
-            <w:r>
-              <w:rPr>
-                <w:spacing w:val="-2"/>
-              </w:rPr>
-              <w:t xml:space="preserve"> </w:t>
-            </w:r>
-            <w:r>
-              <w:t>da</w:t>
-            </w:r>
-            <w:r>
-              <w:rPr>
-                <w:spacing w:val="-7"/>
-              </w:rPr>
-              <w:t xml:space="preserve"> </w:t>
-            </w:r>
-            <w:r>
-              <w:rPr>
-                <w:spacing w:val="-2"/>
-              </w:rPr>
-              <w:t>Arquitetura</w:t>
+              <w:rPr>
+                <w:spacing w:val="-5"/>
+              </w:rPr>
+              <w:t>Uso</w:t>
             </w:r>
             <w:r>
               <w:tab/>
@@ -1143,159 +1083,18 @@
         </w:p>
         <w:p>
           <w:pPr>
-            <w:pStyle w:val="Sumrio1"/>
-            <w:numPr>
-              <w:ilvl w:val="0"/>
-              <w:numId w:val="4"/>
-            </w:numPr>
-            <w:tabs>
-              <w:tab w:val="left" w:pos="1029"/>
-              <w:tab w:val="left" w:pos="1030"/>
-              <w:tab w:val="right" w:leader="dot" w:pos="9779"/>
-            </w:tabs>
+            <w:sectPr>
+              <w:pgSz w:w="12240" w:h="15840"/>
+              <w:pgMar w:top="1500" w:right="240" w:bottom="280" w:left="1320" w:header="720" w:footer="720" w:gutter="0"/>
+              <w:cols w:space="720"/>
+            </w:sectPr>
           </w:pPr>
-          <w:hyperlink w:anchor="_bookmark7" w:history="1">
-            <w:r>
-              <w:t>Visão</w:t>
-            </w:r>
-            <w:r>
-              <w:rPr>
-                <w:spacing w:val="-3"/>
-              </w:rPr>
-              <w:t xml:space="preserve"> </w:t>
-            </w:r>
-            <w:r>
-              <w:t>de</w:t>
-            </w:r>
-            <w:r>
-              <w:rPr>
-                <w:spacing w:val="-3"/>
-              </w:rPr>
-              <w:t xml:space="preserve"> </w:t>
-            </w:r>
-            <w:r>
-              <w:t>Casos</w:t>
-            </w:r>
-            <w:r>
-              <w:rPr>
-                <w:spacing w:val="-3"/>
-              </w:rPr>
-              <w:t xml:space="preserve"> </w:t>
-            </w:r>
-            <w:r>
-              <w:t>de</w:t>
-            </w:r>
-            <w:r>
-              <w:rPr>
-                <w:spacing w:val="-4"/>
-              </w:rPr>
-              <w:t xml:space="preserve"> </w:t>
-            </w:r>
-            <w:r>
-              <w:rPr>
-                <w:spacing w:val="-5"/>
-              </w:rPr>
-              <w:t>Uso</w:t>
-            </w:r>
-            <w:r>
-              <w:tab/>
-            </w:r>
-            <w:r>
-              <w:rPr>
-                <w:spacing w:val="-10"/>
-              </w:rPr>
-              <w:t>5</w:t>
-            </w:r>
-          </w:hyperlink>
-        </w:p>
-        <w:p>
-          <w:pPr>
-            <w:pStyle w:val="Sumrio1"/>
-            <w:numPr>
-              <w:ilvl w:val="0"/>
-              <w:numId w:val="4"/>
-            </w:numPr>
-            <w:tabs>
-              <w:tab w:val="left" w:pos="1029"/>
-              <w:tab w:val="left" w:pos="1030"/>
-              <w:tab w:val="right" w:leader="dot" w:pos="9779"/>
-            </w:tabs>
-          </w:pPr>
-          <w:hyperlink w:anchor="_bookmark8" w:history="1">
-            <w:r>
-              <w:t>Visão</w:t>
-            </w:r>
-            <w:r>
-              <w:rPr>
-                <w:spacing w:val="-4"/>
-              </w:rPr>
-              <w:t xml:space="preserve"> </w:t>
-            </w:r>
-            <w:r>
-              <w:rPr>
-                <w:spacing w:val="-2"/>
-                <w:w w:val="95"/>
-              </w:rPr>
-              <w:t>Lógica</w:t>
-            </w:r>
-            <w:r>
-              <w:tab/>
-            </w:r>
-            <w:r>
-              <w:rPr>
-                <w:spacing w:val="-10"/>
-              </w:rPr>
-              <w:t>7</w:t>
-            </w:r>
-          </w:hyperlink>
-        </w:p>
-        <w:p>
-          <w:pPr>
-            <w:pStyle w:val="Sumrio1"/>
-            <w:numPr>
-              <w:ilvl w:val="0"/>
-              <w:numId w:val="4"/>
-            </w:numPr>
-            <w:tabs>
-              <w:tab w:val="left" w:pos="1029"/>
-              <w:tab w:val="left" w:pos="1030"/>
-              <w:tab w:val="right" w:leader="dot" w:pos="9779"/>
-            </w:tabs>
-          </w:pPr>
-          <w:hyperlink w:anchor="_bookmark14" w:history="1">
-            <w:r>
-              <w:rPr>
-                <w:spacing w:val="-2"/>
-              </w:rPr>
-              <w:t>Qualidade</w:t>
-            </w:r>
-            <w:r>
-              <w:tab/>
-            </w:r>
-            <w:r>
-              <w:rPr>
-                <w:spacing w:val="-10"/>
-              </w:rPr>
-              <w:t>8</w:t>
-            </w:r>
-          </w:hyperlink>
-        </w:p>
-        <w:p>
           <w:r>
             <w:fldChar w:fldCharType="end"/>
           </w:r>
         </w:p>
       </w:sdtContent>
     </w:sdt>
-    <w:p>
-      <w:pPr>
-        <w:sectPr>
-          <w:pgSz w:w="12240" w:h="15840"/>
-          <w:pgMar w:top="1500" w:right="240" w:bottom="280" w:left="1320" w:header="720" w:footer="720" w:gutter="0"/>
-          <w:cols w:space="720"/>
-        </w:sectPr>
-      </w:pPr>
-    </w:p>
     <w:p>
       <w:pPr>
         <w:pStyle w:val="Ttulo1"/>
@@ -1686,10 +1485,13 @@
     <w:p>
       <w:pPr>
         <w:pStyle w:val="Corpodetexto"/>
+        <w:spacing w:before="5"/>
         <w:rPr>
           <w:sz w:val="35"/>
         </w:rPr>
       </w:pPr>
+      <w:bookmarkStart w:id="4" w:name="_bookmark3"/>
+      <w:bookmarkEnd w:id="4"/>
     </w:p>
     <w:p>
       <w:pPr>
@@ -1704,426 +1506,6 @@
         <w:ind w:hanging="721"/>
         <w:jc w:val="both"/>
       </w:pPr>
-      <w:bookmarkStart w:id="4" w:name="_bookmark3"/>
-      <w:bookmarkEnd w:id="4"/>
-      <w:r>
-        <w:t>Definições,</w:t>
-      </w:r>
-      <w:r>
-        <w:rPr>
-          <w:spacing w:val="-6"/>
-        </w:rPr>
-        <w:t xml:space="preserve"> </w:t>
-      </w:r>
-      <w:r>
-        <w:t>Acrônimos</w:t>
-      </w:r>
-      <w:r>
-        <w:rPr>
-          <w:spacing w:val="-4"/>
-        </w:rPr>
-        <w:t xml:space="preserve"> </w:t>
-      </w:r>
-      <w:r>
-        <w:t>e</w:t>
-      </w:r>
-      <w:r>
-        <w:rPr>
-          <w:spacing w:val="-5"/>
-        </w:rPr>
-        <w:t xml:space="preserve"> </w:t>
-      </w:r>
-      <w:r>
-        <w:rPr>
-          <w:spacing w:val="-2"/>
-        </w:rPr>
-        <w:t>Abreviações</w:t>
-      </w:r>
-    </w:p>
-    <w:p>
-      <w:pPr>
-        <w:pStyle w:val="PargrafodaLista"/>
-        <w:numPr>
-          <w:ilvl w:val="2"/>
-          <w:numId w:val="3"/>
-        </w:numPr>
-        <w:tabs>
-          <w:tab w:val="left" w:pos="1201"/>
-        </w:tabs>
-        <w:spacing w:before="56" w:line="237" w:lineRule="auto"/>
-        <w:ind w:right="1201"/>
-        <w:jc w:val="both"/>
-        <w:rPr>
-          <w:sz w:val="24"/>
-        </w:rPr>
-      </w:pPr>
-      <w:r>
-        <w:rPr>
-          <w:sz w:val="24"/>
-        </w:rPr>
-        <w:t>MVC</w:t>
-      </w:r>
-      <w:r>
-        <w:rPr>
-          <w:spacing w:val="-4"/>
-          <w:sz w:val="24"/>
-        </w:rPr>
-        <w:t xml:space="preserve"> </w:t>
-      </w:r>
-      <w:r>
-        <w:rPr>
-          <w:sz w:val="24"/>
-        </w:rPr>
-        <w:t>–</w:t>
-      </w:r>
-      <w:r>
-        <w:rPr>
-          <w:spacing w:val="-4"/>
-          <w:sz w:val="24"/>
-        </w:rPr>
-        <w:t xml:space="preserve"> </w:t>
-      </w:r>
-      <w:r>
-        <w:rPr>
-          <w:sz w:val="24"/>
-        </w:rPr>
-        <w:t>Padrão</w:t>
-      </w:r>
-      <w:r>
-        <w:rPr>
-          <w:spacing w:val="-4"/>
-          <w:sz w:val="24"/>
-        </w:rPr>
-        <w:t xml:space="preserve"> </w:t>
-      </w:r>
-      <w:r>
-        <w:rPr>
-          <w:sz w:val="24"/>
-        </w:rPr>
-        <w:t>de</w:t>
-      </w:r>
-      <w:r>
-        <w:rPr>
-          <w:spacing w:val="-5"/>
-          <w:sz w:val="24"/>
-        </w:rPr>
-        <w:t xml:space="preserve"> </w:t>
-      </w:r>
-      <w:r>
-        <w:rPr>
-          <w:sz w:val="24"/>
-        </w:rPr>
-        <w:t>arquitetura</w:t>
-      </w:r>
-      <w:r>
-        <w:rPr>
-          <w:spacing w:val="-6"/>
-          <w:sz w:val="24"/>
-        </w:rPr>
-        <w:t xml:space="preserve"> </w:t>
-      </w:r>
-      <w:r>
-        <w:rPr>
-          <w:sz w:val="24"/>
-        </w:rPr>
-        <w:t>de</w:t>
-      </w:r>
-      <w:r>
-        <w:rPr>
-          <w:spacing w:val="-5"/>
-          <w:sz w:val="24"/>
-        </w:rPr>
-        <w:t xml:space="preserve"> </w:t>
-      </w:r>
-      <w:r>
-        <w:rPr>
-          <w:sz w:val="24"/>
-        </w:rPr>
-        <w:t>software</w:t>
-      </w:r>
-      <w:r>
-        <w:rPr>
-          <w:spacing w:val="-6"/>
-          <w:sz w:val="24"/>
-        </w:rPr>
-        <w:t xml:space="preserve"> </w:t>
-      </w:r>
-      <w:r>
-        <w:rPr>
-          <w:sz w:val="24"/>
-        </w:rPr>
-        <w:t>onde</w:t>
-      </w:r>
-      <w:r>
-        <w:rPr>
-          <w:spacing w:val="-6"/>
-          <w:sz w:val="24"/>
-        </w:rPr>
-        <w:t xml:space="preserve"> </w:t>
-      </w:r>
-      <w:r>
-        <w:rPr>
-          <w:sz w:val="24"/>
-        </w:rPr>
-        <w:t>M</w:t>
-      </w:r>
-      <w:r>
-        <w:rPr>
-          <w:spacing w:val="-4"/>
-          <w:sz w:val="24"/>
-        </w:rPr>
-        <w:t xml:space="preserve"> </w:t>
-      </w:r>
-      <w:r>
-        <w:rPr>
-          <w:sz w:val="24"/>
-        </w:rPr>
-        <w:t>significa</w:t>
-      </w:r>
-      <w:r>
-        <w:rPr>
-          <w:spacing w:val="-5"/>
-          <w:sz w:val="24"/>
-        </w:rPr>
-        <w:t xml:space="preserve"> </w:t>
-      </w:r>
-      <w:r>
-        <w:rPr>
-          <w:sz w:val="24"/>
-        </w:rPr>
-        <w:t>modelo</w:t>
-      </w:r>
-      <w:r>
-        <w:rPr>
-          <w:spacing w:val="-4"/>
-          <w:sz w:val="24"/>
-        </w:rPr>
-        <w:t xml:space="preserve"> </w:t>
-      </w:r>
-      <w:r>
-        <w:rPr>
-          <w:sz w:val="24"/>
-        </w:rPr>
-        <w:t>sendo</w:t>
-      </w:r>
-      <w:r>
-        <w:rPr>
-          <w:spacing w:val="-4"/>
-          <w:sz w:val="24"/>
-        </w:rPr>
-        <w:t xml:space="preserve"> </w:t>
-      </w:r>
-      <w:r>
-        <w:rPr>
-          <w:sz w:val="24"/>
-        </w:rPr>
-        <w:t>responsável pela</w:t>
-      </w:r>
-      <w:r>
-        <w:rPr>
-          <w:spacing w:val="-6"/>
-          <w:sz w:val="24"/>
-        </w:rPr>
-        <w:t xml:space="preserve"> </w:t>
-      </w:r>
-      <w:r>
-        <w:rPr>
-          <w:sz w:val="24"/>
-        </w:rPr>
-        <w:t>parte</w:t>
-      </w:r>
-      <w:r>
-        <w:rPr>
-          <w:spacing w:val="-7"/>
-          <w:sz w:val="24"/>
-        </w:rPr>
-        <w:t xml:space="preserve"> </w:t>
-      </w:r>
-      <w:r>
-        <w:rPr>
-          <w:sz w:val="24"/>
-        </w:rPr>
-        <w:t>de</w:t>
-      </w:r>
-      <w:r>
-        <w:rPr>
-          <w:spacing w:val="-7"/>
-          <w:sz w:val="24"/>
-        </w:rPr>
-        <w:t xml:space="preserve"> </w:t>
-      </w:r>
-      <w:r>
-        <w:rPr>
-          <w:sz w:val="24"/>
-        </w:rPr>
-        <w:t>regras</w:t>
-      </w:r>
-      <w:r>
-        <w:rPr>
-          <w:spacing w:val="-6"/>
-          <w:sz w:val="24"/>
-        </w:rPr>
-        <w:t xml:space="preserve"> </w:t>
-      </w:r>
-      <w:r>
-        <w:rPr>
-          <w:sz w:val="24"/>
-        </w:rPr>
-        <w:t>de</w:t>
-      </w:r>
-      <w:r>
-        <w:rPr>
-          <w:spacing w:val="-7"/>
-          <w:sz w:val="24"/>
-        </w:rPr>
-        <w:t xml:space="preserve"> </w:t>
-      </w:r>
-      <w:r>
-        <w:rPr>
-          <w:sz w:val="24"/>
-        </w:rPr>
-        <w:t>negócio,</w:t>
-      </w:r>
-      <w:r>
-        <w:rPr>
-          <w:spacing w:val="-5"/>
-          <w:sz w:val="24"/>
-        </w:rPr>
-        <w:t xml:space="preserve"> </w:t>
-      </w:r>
-      <w:r>
-        <w:rPr>
-          <w:sz w:val="24"/>
-        </w:rPr>
-        <w:t>V</w:t>
-      </w:r>
-      <w:r>
-        <w:rPr>
-          <w:spacing w:val="-6"/>
-          <w:sz w:val="24"/>
-        </w:rPr>
-        <w:t xml:space="preserve"> </w:t>
-      </w:r>
-      <w:r>
-        <w:rPr>
-          <w:sz w:val="24"/>
-        </w:rPr>
-        <w:t>a</w:t>
-      </w:r>
-      <w:r>
-        <w:rPr>
-          <w:spacing w:val="-7"/>
-          <w:sz w:val="24"/>
-        </w:rPr>
-        <w:t xml:space="preserve"> </w:t>
-      </w:r>
-      <w:r>
-        <w:rPr>
-          <w:sz w:val="24"/>
-        </w:rPr>
-        <w:t>visualização</w:t>
-      </w:r>
-      <w:r>
-        <w:rPr>
-          <w:spacing w:val="-6"/>
-          <w:sz w:val="24"/>
-        </w:rPr>
-        <w:t xml:space="preserve"> </w:t>
-      </w:r>
-      <w:r>
-        <w:rPr>
-          <w:sz w:val="24"/>
-        </w:rPr>
-        <w:t>responsável</w:t>
-      </w:r>
-      <w:r>
-        <w:rPr>
-          <w:spacing w:val="-5"/>
-          <w:sz w:val="24"/>
-        </w:rPr>
-        <w:t xml:space="preserve"> </w:t>
-      </w:r>
-      <w:r>
-        <w:rPr>
-          <w:sz w:val="24"/>
-        </w:rPr>
-        <w:t>pela</w:t>
-      </w:r>
-      <w:r>
-        <w:rPr>
-          <w:spacing w:val="-6"/>
-          <w:sz w:val="24"/>
-        </w:rPr>
-        <w:t xml:space="preserve"> </w:t>
-      </w:r>
-      <w:r>
-        <w:rPr>
-          <w:sz w:val="24"/>
-        </w:rPr>
-        <w:t>parte</w:t>
-      </w:r>
-      <w:r>
-        <w:rPr>
-          <w:spacing w:val="-7"/>
-          <w:sz w:val="24"/>
-        </w:rPr>
-        <w:t xml:space="preserve"> </w:t>
-      </w:r>
-      <w:r>
-        <w:rPr>
-          <w:sz w:val="24"/>
-        </w:rPr>
-        <w:t>de</w:t>
-      </w:r>
-      <w:r>
-        <w:rPr>
-          <w:spacing w:val="-7"/>
-          <w:sz w:val="24"/>
-        </w:rPr>
-        <w:t xml:space="preserve"> </w:t>
-      </w:r>
-      <w:r>
-        <w:rPr>
-          <w:sz w:val="24"/>
-        </w:rPr>
-        <w:t>interfaces</w:t>
-      </w:r>
-      <w:r>
-        <w:rPr>
-          <w:spacing w:val="-6"/>
-          <w:sz w:val="24"/>
-        </w:rPr>
-        <w:t xml:space="preserve"> </w:t>
-      </w:r>
-      <w:r>
-        <w:rPr>
-          <w:sz w:val="24"/>
-        </w:rPr>
-        <w:t>e C a parte de controle dos dados.</w:t>
-      </w:r>
-    </w:p>
-    <w:p>
-      <w:pPr>
-        <w:pStyle w:val="Corpodetexto"/>
-        <w:spacing w:before="5"/>
-        <w:rPr>
-          <w:sz w:val="35"/>
-        </w:rPr>
-      </w:pPr>
-    </w:p>
-    <w:p>
-      <w:pPr>
-        <w:pStyle w:val="Ttulo2"/>
-        <w:numPr>
-          <w:ilvl w:val="1"/>
-          <w:numId w:val="3"/>
-        </w:numPr>
-        <w:tabs>
-          <w:tab w:val="left" w:pos="841"/>
-        </w:tabs>
-        <w:ind w:hanging="721"/>
-        <w:jc w:val="both"/>
-      </w:pPr>
       <w:bookmarkStart w:id="5" w:name="_bookmark4"/>
       <w:bookmarkEnd w:id="5"/>
       <w:r>
@@ -2241,310 +1623,6 @@
       </w:r>
       <w:r>
         <w:t>o sistema deve se comportar em diferentes processos, como deve ser implantado é implementado e restrições de qualidade.</w:t>
-      </w:r>
-    </w:p>
-    <w:p>
-      <w:pPr>
-        <w:pStyle w:val="Corpodetexto"/>
-        <w:spacing w:before="5"/>
-        <w:rPr>
-          <w:sz w:val="35"/>
-        </w:rPr>
-      </w:pPr>
-    </w:p>
-    <w:p>
-      <w:pPr>
-        <w:pStyle w:val="Ttulo1"/>
-        <w:numPr>
-          <w:ilvl w:val="0"/>
-          <w:numId w:val="3"/>
-        </w:numPr>
-        <w:tabs>
-          <w:tab w:val="left" w:pos="481"/>
-        </w:tabs>
-        <w:ind w:left="480" w:hanging="361"/>
-        <w:jc w:val="both"/>
-      </w:pPr>
-      <w:bookmarkStart w:id="6" w:name="_bookmark5"/>
-      <w:bookmarkEnd w:id="6"/>
-      <w:r>
-        <w:t>Representação</w:t>
-      </w:r>
-      <w:r>
-        <w:rPr>
-          <w:spacing w:val="-17"/>
-        </w:rPr>
-        <w:t xml:space="preserve"> </w:t>
-      </w:r>
-      <w:r>
-        <w:rPr>
-          <w:spacing w:val="-2"/>
-        </w:rPr>
-        <w:t>Arquitetural</w:t>
-      </w:r>
-    </w:p>
-    <w:p>
-      <w:pPr>
-        <w:pStyle w:val="PargrafodaLista"/>
-        <w:numPr>
-          <w:ilvl w:val="0"/>
-          <w:numId w:val="2"/>
-        </w:numPr>
-        <w:tabs>
-          <w:tab w:val="left" w:pos="1560"/>
-          <w:tab w:val="left" w:pos="1561"/>
-        </w:tabs>
-        <w:spacing w:before="50"/>
-        <w:ind w:hanging="361"/>
-        <w:rPr>
-          <w:sz w:val="24"/>
-        </w:rPr>
-      </w:pPr>
-      <w:r>
-        <w:rPr>
-          <w:sz w:val="24"/>
-        </w:rPr>
-        <w:t>Visão</w:t>
-      </w:r>
-      <w:r>
-        <w:rPr>
-          <w:spacing w:val="-2"/>
-          <w:sz w:val="24"/>
-        </w:rPr>
-        <w:t xml:space="preserve"> </w:t>
-      </w:r>
-      <w:r>
-        <w:rPr>
-          <w:sz w:val="24"/>
-        </w:rPr>
-        <w:t>de</w:t>
-      </w:r>
-      <w:r>
-        <w:rPr>
-          <w:spacing w:val="-3"/>
-          <w:sz w:val="24"/>
-        </w:rPr>
-        <w:t xml:space="preserve"> </w:t>
-      </w:r>
-      <w:r>
-        <w:rPr>
-          <w:sz w:val="24"/>
-        </w:rPr>
-        <w:t>caso</w:t>
-      </w:r>
-      <w:r>
-        <w:rPr>
-          <w:spacing w:val="-2"/>
-          <w:sz w:val="24"/>
-        </w:rPr>
-        <w:t xml:space="preserve"> </w:t>
-      </w:r>
-      <w:r>
-        <w:rPr>
-          <w:sz w:val="24"/>
-        </w:rPr>
-        <w:t>de</w:t>
-      </w:r>
-      <w:r>
-        <w:rPr>
-          <w:spacing w:val="-5"/>
-          <w:sz w:val="24"/>
-        </w:rPr>
-        <w:t xml:space="preserve"> uso</w:t>
-      </w:r>
-    </w:p>
-    <w:p>
-      <w:pPr>
-        <w:pStyle w:val="PargrafodaLista"/>
-        <w:numPr>
-          <w:ilvl w:val="1"/>
-          <w:numId w:val="2"/>
-        </w:numPr>
-        <w:tabs>
-          <w:tab w:val="left" w:pos="2281"/>
-        </w:tabs>
-        <w:spacing w:before="141" w:line="208" w:lineRule="auto"/>
-        <w:ind w:right="1205"/>
-        <w:rPr>
-          <w:sz w:val="24"/>
-        </w:rPr>
-      </w:pPr>
-      <w:r>
-        <w:rPr>
-          <w:sz w:val="24"/>
-        </w:rPr>
-        <w:t>Apresenta</w:t>
-      </w:r>
-      <w:r>
-        <w:rPr>
-          <w:spacing w:val="37"/>
-          <w:sz w:val="24"/>
-        </w:rPr>
-        <w:t xml:space="preserve"> </w:t>
-      </w:r>
-      <w:r>
-        <w:rPr>
-          <w:sz w:val="24"/>
-        </w:rPr>
-        <w:t>as</w:t>
-      </w:r>
-      <w:r>
-        <w:rPr>
-          <w:spacing w:val="38"/>
-          <w:sz w:val="24"/>
-        </w:rPr>
-        <w:t xml:space="preserve"> </w:t>
-      </w:r>
-      <w:r>
-        <w:rPr>
-          <w:sz w:val="24"/>
-        </w:rPr>
-        <w:t>funcionalidades</w:t>
-      </w:r>
-      <w:r>
-        <w:rPr>
-          <w:spacing w:val="35"/>
-          <w:sz w:val="24"/>
-        </w:rPr>
-        <w:t xml:space="preserve"> </w:t>
-      </w:r>
-      <w:r>
-        <w:rPr>
-          <w:sz w:val="24"/>
-        </w:rPr>
-        <w:t>arquiteturais</w:t>
-      </w:r>
-      <w:r>
-        <w:rPr>
-          <w:spacing w:val="36"/>
-          <w:sz w:val="24"/>
-        </w:rPr>
-        <w:t xml:space="preserve"> </w:t>
-      </w:r>
-      <w:r>
-        <w:rPr>
-          <w:sz w:val="24"/>
-        </w:rPr>
-        <w:t>importantes</w:t>
-      </w:r>
-      <w:r>
-        <w:rPr>
-          <w:spacing w:val="35"/>
-          <w:sz w:val="24"/>
-        </w:rPr>
-        <w:t xml:space="preserve"> </w:t>
-      </w:r>
-      <w:r>
-        <w:rPr>
-          <w:sz w:val="24"/>
-        </w:rPr>
-        <w:t>e</w:t>
-      </w:r>
-      <w:r>
-        <w:rPr>
-          <w:spacing w:val="36"/>
-          <w:sz w:val="24"/>
-        </w:rPr>
-        <w:t xml:space="preserve"> </w:t>
-      </w:r>
-      <w:r>
-        <w:rPr>
-          <w:sz w:val="24"/>
-        </w:rPr>
-        <w:t>os</w:t>
-      </w:r>
-      <w:r>
-        <w:rPr>
-          <w:spacing w:val="35"/>
-          <w:sz w:val="24"/>
-        </w:rPr>
-        <w:t xml:space="preserve"> </w:t>
-      </w:r>
-      <w:r>
-        <w:rPr>
-          <w:sz w:val="24"/>
-        </w:rPr>
-        <w:t>usuários</w:t>
-      </w:r>
-      <w:r>
-        <w:rPr>
-          <w:spacing w:val="35"/>
-          <w:sz w:val="24"/>
-        </w:rPr>
-        <w:t xml:space="preserve"> </w:t>
-      </w:r>
-      <w:r>
-        <w:rPr>
-          <w:sz w:val="24"/>
-        </w:rPr>
-        <w:t xml:space="preserve">do </w:t>
-      </w:r>
-      <w:r>
-        <w:rPr>
-          <w:spacing w:val="-2"/>
-          <w:sz w:val="24"/>
-        </w:rPr>
-        <w:t>sistema.</w:t>
-      </w:r>
-    </w:p>
-    <w:p>
-      <w:pPr>
-        <w:pStyle w:val="PargrafodaLista"/>
-        <w:numPr>
-          <w:ilvl w:val="0"/>
-          <w:numId w:val="2"/>
-        </w:numPr>
-        <w:tabs>
-          <w:tab w:val="left" w:pos="1560"/>
-          <w:tab w:val="left" w:pos="1561"/>
-        </w:tabs>
-        <w:spacing w:before="126"/>
-        <w:ind w:hanging="361"/>
-        <w:rPr>
-          <w:sz w:val="24"/>
-        </w:rPr>
-      </w:pPr>
-      <w:r>
-        <w:rPr>
-          <w:sz w:val="24"/>
-        </w:rPr>
-        <w:t>Visão</w:t>
-      </w:r>
-      <w:r>
-        <w:rPr>
-          <w:spacing w:val="-6"/>
-          <w:sz w:val="24"/>
-        </w:rPr>
-        <w:t xml:space="preserve"> </w:t>
-      </w:r>
-      <w:r>
-        <w:rPr>
-          <w:spacing w:val="-2"/>
-          <w:sz w:val="24"/>
-        </w:rPr>
-        <w:t>lógica</w:t>
-      </w:r>
-    </w:p>
-    <w:p>
-      <w:pPr>
-        <w:pStyle w:val="Corpodetexto"/>
-        <w:spacing w:before="146" w:line="208" w:lineRule="auto"/>
-        <w:ind w:left="2281" w:right="1049" w:hanging="361"/>
-      </w:pPr>
-      <w:r>
-        <w:t>o</w:t>
-      </w:r>
-      <w:r>
-        <w:rPr>
-          <w:spacing w:val="40"/>
-        </w:rPr>
-        <w:t xml:space="preserve"> </w:t>
-      </w:r>
-      <w:r>
-        <w:t>A</w:t>
-      </w:r>
-      <w:r>
-        <w:t>presenta o padrão de arquitetura que deverá ser utilizado para o desenvolvimento do sistema.</w:t>
       </w:r>
     </w:p>
     <w:p>
@@ -2559,6 +1637,8 @@
           <w:cols w:space="720"/>
         </w:sectPr>
       </w:pPr>
+      <w:bookmarkStart w:id="6" w:name="_bookmark5"/>
+      <w:bookmarkEnd w:id="6"/>
     </w:p>
     <w:p>
       <w:pPr>
@@ -2784,7 +1864,7 @@
           <w:tab w:val="left" w:pos="1560"/>
           <w:tab w:val="left" w:pos="1561"/>
         </w:tabs>
-        <w:spacing w:before="1" w:line="293" w:lineRule="exact"/>
+        <w:spacing w:line="293" w:lineRule="exact"/>
         <w:ind w:hanging="361"/>
         <w:rPr>
           <w:sz w:val="24"/>
@@ -2794,14 +1874,54 @@
         <w:rPr>
           <w:sz w:val="24"/>
         </w:rPr>
-        <w:t>Estrutura</w:t>
+        <w:t>Linguagem</w:t>
+      </w:r>
+      <w:r>
+        <w:rPr>
+          <w:spacing w:val="-5"/>
+          <w:sz w:val="24"/>
+        </w:rPr>
+        <w:t xml:space="preserve"> </w:t>
+      </w:r>
+      <w:r>
+        <w:rPr>
+          <w:sz w:val="24"/>
+        </w:rPr>
+        <w:t>de</w:t>
+      </w:r>
+      <w:r>
+        <w:rPr>
+          <w:spacing w:val="-2"/>
+          <w:sz w:val="24"/>
+        </w:rPr>
+        <w:t xml:space="preserve"> </w:t>
+      </w:r>
+      <w:r>
+        <w:rPr>
+          <w:sz w:val="24"/>
+        </w:rPr>
+        <w:t>programação</w:t>
+      </w:r>
+      <w:r>
+        <w:rPr>
+          <w:spacing w:val="-2"/>
+          <w:sz w:val="24"/>
+        </w:rPr>
+        <w:t xml:space="preserve"> </w:t>
       </w:r>
       <w:r>
         <w:rPr>
           <w:spacing w:val="-4"/>
           <w:sz w:val="24"/>
         </w:rPr>
-        <w:t xml:space="preserve"> MVC;</w:t>
+        <w:t>JAVA</w:t>
+      </w:r>
+      <w:r>
+        <w:rPr>
+          <w:spacing w:val="-4"/>
+          <w:sz w:val="24"/>
+        </w:rPr>
+        <w:t>;</w:t>
       </w:r>
     </w:p>
     <w:p>
@@ -2825,51 +1945,27 @@
         <w:rPr>
           <w:sz w:val="24"/>
         </w:rPr>
-        <w:t>Linguagem</w:t>
-      </w:r>
-      <w:r>
-        <w:rPr>
-          <w:spacing w:val="-5"/>
-          <w:sz w:val="24"/>
-        </w:rPr>
-        <w:t xml:space="preserve"> </w:t>
-      </w:r>
-      <w:r>
-        <w:rPr>
-          <w:sz w:val="24"/>
-        </w:rPr>
-        <w:t>de</w:t>
-      </w:r>
+        <w:t>Framework</w:t>
+      </w:r>
+      <w:r>
+        <w:rPr>
+          <w:i/>
+          <w:sz w:val="24"/>
+        </w:rPr>
+        <w:t xml:space="preserve"> Spring </w:t>
+      </w:r>
+      <w:proofErr w:type="spellStart"/>
+      <w:r>
+        <w:rPr>
+          <w:i/>
+          <w:sz w:val="24"/>
+        </w:rPr>
+        <w:t>Boot</w:t>
+      </w:r>
+      <w:proofErr w:type="spellEnd"/>
       <w:r>
         <w:rPr>
           <w:spacing w:val="-2"/>
-          <w:sz w:val="24"/>
-        </w:rPr>
-        <w:t xml:space="preserve"> </w:t>
-      </w:r>
-      <w:r>
-        <w:rPr>
-          <w:sz w:val="24"/>
-        </w:rPr>
-        <w:t>programação</w:t>
-      </w:r>
-      <w:r>
-        <w:rPr>
-          <w:spacing w:val="-2"/>
-          <w:sz w:val="24"/>
-        </w:rPr>
-        <w:t xml:space="preserve"> </w:t>
-      </w:r>
-      <w:r>
-        <w:rPr>
-          <w:spacing w:val="-4"/>
-          <w:sz w:val="24"/>
-        </w:rPr>
-        <w:t>JAVA</w:t>
-      </w:r>
-      <w:r>
-        <w:rPr>
-          <w:spacing w:val="-4"/>
           <w:sz w:val="24"/>
         </w:rPr>
         <w:t>;</w:t>
@@ -2894,24 +1990,18 @@
       </w:pPr>
       <w:r>
         <w:rPr>
-          <w:sz w:val="24"/>
-        </w:rPr>
-        <w:t>Framework</w:t>
-      </w:r>
-      <w:r>
-        <w:rPr>
-          <w:i/>
-          <w:sz w:val="24"/>
-        </w:rPr>
-        <w:t xml:space="preserve"> Spring </w:t>
+          <w:spacing w:val="-2"/>
+          <w:sz w:val="24"/>
+        </w:rPr>
+        <w:t xml:space="preserve">JPA </w:t>
       </w:r>
       <w:proofErr w:type="spellStart"/>
       <w:r>
         <w:rPr>
-          <w:i/>
-          <w:sz w:val="24"/>
-        </w:rPr>
-        <w:t>Boot</w:t>
+          <w:spacing w:val="-2"/>
+          <w:sz w:val="24"/>
+        </w:rPr>
+        <w:t>Hibernate</w:t>
       </w:r>
       <w:proofErr w:type="spellEnd"/>
       <w:r>
@@ -2939,20 +2029,13 @@
           <w:sz w:val="24"/>
         </w:rPr>
       </w:pPr>
+      <w:proofErr w:type="spellStart"/>
       <w:r>
         <w:rPr>
           <w:spacing w:val="-2"/>
           <w:sz w:val="24"/>
         </w:rPr>
-        <w:t xml:space="preserve">JPA </w:t>
-      </w:r>
-      <w:proofErr w:type="spellStart"/>
-      <w:r>
-        <w:rPr>
-          <w:spacing w:val="-2"/>
-          <w:sz w:val="24"/>
-        </w:rPr>
-        <w:t>Hibernate</w:t>
+        <w:t>Lombok</w:t>
       </w:r>
       <w:proofErr w:type="spellEnd"/>
       <w:r>
@@ -2986,7 +2069,7 @@
           <w:spacing w:val="-2"/>
           <w:sz w:val="24"/>
         </w:rPr>
-        <w:t>Lombok</w:t>
+        <w:t>Maven</w:t>
       </w:r>
       <w:proofErr w:type="spellEnd"/>
       <w:r>
@@ -3014,13 +2097,26 @@
           <w:sz w:val="24"/>
         </w:rPr>
       </w:pPr>
+      <w:r>
+        <w:rPr>
+          <w:sz w:val="24"/>
+        </w:rPr>
+        <w:t>Linguagem</w:t>
+      </w:r>
+      <w:r>
+        <w:rPr>
+          <w:spacing w:val="-3"/>
+          <w:sz w:val="24"/>
+        </w:rPr>
+        <w:t xml:space="preserve"> </w:t>
+      </w:r>
       <w:proofErr w:type="spellStart"/>
       <w:r>
         <w:rPr>
           <w:spacing w:val="-2"/>
           <w:sz w:val="24"/>
         </w:rPr>
-        <w:t>Maven</w:t>
+        <w:t>Typescript</w:t>
       </w:r>
       <w:proofErr w:type="spellEnd"/>
       <w:r>
@@ -3052,21 +2148,14 @@
         <w:rPr>
           <w:sz w:val="24"/>
         </w:rPr>
-        <w:t>Linguagem</w:t>
-      </w:r>
-      <w:r>
-        <w:rPr>
-          <w:spacing w:val="-3"/>
-          <w:sz w:val="24"/>
-        </w:rPr>
-        <w:t xml:space="preserve"> </w:t>
+        <w:t>Framework VUE</w:t>
       </w:r>
       <w:r>
         <w:rPr>
           <w:spacing w:val="-2"/>
           <w:sz w:val="24"/>
         </w:rPr>
-        <w:t>JavaScript;</w:t>
+        <w:t>;</w:t>
       </w:r>
     </w:p>
     <w:p>
@@ -3090,45 +2179,6 @@
         <w:rPr>
           <w:sz w:val="24"/>
         </w:rPr>
-        <w:t xml:space="preserve">Biblioteca </w:t>
-      </w:r>
-      <w:proofErr w:type="spellStart"/>
-      <w:r>
-        <w:rPr>
-          <w:sz w:val="24"/>
-        </w:rPr>
-        <w:t>React</w:t>
-      </w:r>
-      <w:proofErr w:type="spellEnd"/>
-      <w:r>
-        <w:rPr>
-          <w:spacing w:val="-2"/>
-          <w:sz w:val="24"/>
-        </w:rPr>
-        <w:t>;</w:t>
-      </w:r>
-    </w:p>
-    <w:p>
-      <w:pPr>
-        <w:pStyle w:val="PargrafodaLista"/>
-        <w:numPr>
-          <w:ilvl w:val="0"/>
-          <w:numId w:val="1"/>
-        </w:numPr>
-        <w:tabs>
-          <w:tab w:val="left" w:pos="1560"/>
-          <w:tab w:val="left" w:pos="1561"/>
-        </w:tabs>
-        <w:spacing w:line="293" w:lineRule="exact"/>
-        <w:ind w:hanging="361"/>
-        <w:rPr>
-          <w:sz w:val="24"/>
-        </w:rPr>
-      </w:pPr>
-      <w:r>
-        <w:rPr>
-          <w:sz w:val="24"/>
-        </w:rPr>
         <w:t>Bancos</w:t>
       </w:r>
       <w:r>
@@ -3356,51 +2406,6 @@
     <w:p>
       <w:pPr>
         <w:pStyle w:val="Corpodetexto"/>
-        <w:spacing w:before="48"/>
-        <w:ind w:left="1174"/>
-        <w:rPr>
-          <w:spacing w:val="-2"/>
-        </w:rPr>
-      </w:pPr>
-    </w:p>
-    <w:p>
-      <w:pPr>
-        <w:pStyle w:val="Corpodetexto"/>
-        <w:spacing w:before="48"/>
-        <w:ind w:left="1174"/>
-        <w:rPr>
-          <w:spacing w:val="-2"/>
-        </w:rPr>
-      </w:pPr>
-    </w:p>
-    <w:p>
-      <w:pPr>
-        <w:pStyle w:val="Corpodetexto"/>
-        <w:spacing w:before="48"/>
-        <w:ind w:left="1174"/>
-        <w:rPr>
-          <w:spacing w:val="-2"/>
-        </w:rPr>
-      </w:pPr>
-    </w:p>
-    <w:p>
-      <w:pPr>
-        <w:pStyle w:val="Corpodetexto"/>
-        <w:spacing w:before="48"/>
-        <w:ind w:left="1174"/>
-      </w:pPr>
-    </w:p>
-    <w:p>
-      <w:pPr>
-        <w:pStyle w:val="Corpodetexto"/>
-        <w:rPr>
-          <w:sz w:val="20"/>
-        </w:rPr>
-      </w:pPr>
-    </w:p>
-    <w:p>
-      <w:pPr>
-        <w:pStyle w:val="Corpodetexto"/>
         <w:spacing w:before="1"/>
         <w:rPr>
           <w:sz w:val="21"/>
@@ -3412,7 +2417,7 @@
         </w:rPr>
         <w:lastRenderedPageBreak/>
         <w:drawing>
-          <wp:anchor distT="0" distB="0" distL="0" distR="0" simplePos="0" relativeHeight="2" behindDoc="0" locked="0" layoutInCell="1" allowOverlap="1" wp14:anchorId="715F23D9" wp14:editId="02D5CF0B">
+          <wp:anchor distT="0" distB="0" distL="0" distR="0" simplePos="0" relativeHeight="251657728" behindDoc="0" locked="0" layoutInCell="1" allowOverlap="1" wp14:anchorId="715F23D9" wp14:editId="0A4EACA1">
             <wp:simplePos x="0" y="0"/>
             <wp:positionH relativeFrom="page">
               <wp:posOffset>830580</wp:posOffset>
@@ -3482,643 +2487,6 @@
     </w:p>
     <w:p>
       <w:pPr>
-        <w:pStyle w:val="Ttulo1"/>
-        <w:numPr>
-          <w:ilvl w:val="0"/>
-          <w:numId w:val="3"/>
-        </w:numPr>
-        <w:tabs>
-          <w:tab w:val="left" w:pos="481"/>
-        </w:tabs>
-        <w:spacing w:before="59"/>
-        <w:ind w:left="480" w:hanging="361"/>
-      </w:pPr>
-      <w:bookmarkStart w:id="9" w:name="_bookmark8"/>
-      <w:bookmarkEnd w:id="9"/>
-      <w:r>
-        <w:lastRenderedPageBreak/>
-        <w:t>Visão</w:t>
-      </w:r>
-      <w:r>
-        <w:rPr>
-          <w:spacing w:val="-7"/>
-        </w:rPr>
-        <w:t xml:space="preserve"> </w:t>
-      </w:r>
-      <w:r>
-        <w:rPr>
-          <w:spacing w:val="-2"/>
-        </w:rPr>
-        <w:t>Lógica</w:t>
-      </w:r>
-    </w:p>
-    <w:p>
-      <w:pPr>
-        <w:pStyle w:val="Corpodetexto"/>
-        <w:spacing w:before="53" w:line="237" w:lineRule="auto"/>
-        <w:ind w:left="840" w:right="1049" w:firstLine="720"/>
-      </w:pPr>
-      <w:bookmarkStart w:id="10" w:name="_bookmark9"/>
-      <w:bookmarkEnd w:id="10"/>
-      <w:r>
-        <w:t>A</w:t>
-      </w:r>
-      <w:r>
-        <w:rPr>
-          <w:spacing w:val="-9"/>
-        </w:rPr>
-        <w:t xml:space="preserve"> </w:t>
-      </w:r>
-      <w:r>
-        <w:t>visão</w:t>
-      </w:r>
-      <w:r>
-        <w:rPr>
-          <w:spacing w:val="-9"/>
-        </w:rPr>
-        <w:t xml:space="preserve"> </w:t>
-      </w:r>
-      <w:r>
-        <w:t>lógica</w:t>
-      </w:r>
-      <w:r>
-        <w:rPr>
-          <w:spacing w:val="-9"/>
-        </w:rPr>
-        <w:t xml:space="preserve"> </w:t>
-      </w:r>
-      <w:r>
-        <w:t>define</w:t>
-      </w:r>
-      <w:r>
-        <w:rPr>
-          <w:spacing w:val="-6"/>
-        </w:rPr>
-        <w:t xml:space="preserve"> </w:t>
-      </w:r>
-      <w:r>
-        <w:t>a</w:t>
-      </w:r>
-      <w:r>
-        <w:rPr>
-          <w:spacing w:val="-9"/>
-        </w:rPr>
-        <w:t xml:space="preserve"> </w:t>
-      </w:r>
-      <w:r>
-        <w:t>estrutura</w:t>
-      </w:r>
-      <w:r>
-        <w:rPr>
-          <w:spacing w:val="-11"/>
-        </w:rPr>
-        <w:t xml:space="preserve"> </w:t>
-      </w:r>
-      <w:r>
-        <w:t>da</w:t>
-      </w:r>
-      <w:r>
-        <w:rPr>
-          <w:spacing w:val="-10"/>
-        </w:rPr>
-        <w:t xml:space="preserve"> </w:t>
-      </w:r>
-      <w:r>
-        <w:t>arquitetura.</w:t>
-      </w:r>
-      <w:r>
-        <w:rPr>
-          <w:spacing w:val="-9"/>
-        </w:rPr>
-        <w:t xml:space="preserve"> </w:t>
-      </w:r>
-      <w:r>
-        <w:t>Abaixo</w:t>
-      </w:r>
-      <w:r>
-        <w:rPr>
-          <w:spacing w:val="-8"/>
-        </w:rPr>
-        <w:t xml:space="preserve"> </w:t>
-      </w:r>
-      <w:r>
-        <w:t>será</w:t>
-      </w:r>
-      <w:r>
-        <w:rPr>
-          <w:spacing w:val="-11"/>
-        </w:rPr>
-        <w:t xml:space="preserve"> </w:t>
-      </w:r>
-      <w:r>
-        <w:t>especificado</w:t>
-      </w:r>
-      <w:r>
-        <w:rPr>
-          <w:spacing w:val="-8"/>
-        </w:rPr>
-        <w:t xml:space="preserve"> </w:t>
-      </w:r>
-      <w:r>
-        <w:t>o</w:t>
-      </w:r>
-      <w:r>
-        <w:rPr>
-          <w:spacing w:val="-6"/>
-        </w:rPr>
-        <w:t xml:space="preserve"> </w:t>
-      </w:r>
-      <w:r>
-        <w:t>padrão utilizado para o desenvolvimento do sistema, no caso, MVC.</w:t>
-      </w:r>
-    </w:p>
-    <w:p>
-      <w:pPr>
-        <w:pStyle w:val="Corpodetexto"/>
-        <w:rPr>
-          <w:sz w:val="20"/>
-        </w:rPr>
-      </w:pPr>
-    </w:p>
-    <w:p>
-      <w:pPr>
-        <w:pStyle w:val="Corpodetexto"/>
-        <w:spacing w:before="1"/>
-        <w:rPr>
-          <w:sz w:val="12"/>
-        </w:rPr>
-      </w:pPr>
-      <w:r>
-        <w:rPr>
-          <w:noProof/>
-        </w:rPr>
-        <w:drawing>
-          <wp:anchor distT="0" distB="0" distL="0" distR="0" simplePos="0" relativeHeight="3" behindDoc="0" locked="0" layoutInCell="1" allowOverlap="1" wp14:anchorId="1607E340" wp14:editId="1816ADD7">
-            <wp:simplePos x="0" y="0"/>
-            <wp:positionH relativeFrom="page">
-              <wp:posOffset>1466088</wp:posOffset>
-            </wp:positionH>
-            <wp:positionV relativeFrom="paragraph">
-              <wp:posOffset>103660</wp:posOffset>
-            </wp:positionV>
-            <wp:extent cx="5842061" cy="4889468"/>
-            <wp:effectExtent l="0" t="0" r="6350" b="6985"/>
-            <wp:wrapTopAndBottom/>
-            <wp:docPr id="3" name="image2.png"/>
-            <wp:cNvGraphicFramePr>
-              <a:graphicFrameLocks xmlns:a="http://schemas.openxmlformats.org/drawingml/2006/main" noChangeAspect="1"/>
-            </wp:cNvGraphicFramePr>
-            <a:graphic xmlns:a="http://schemas.openxmlformats.org/drawingml/2006/main">
-              <a:graphicData uri="http://schemas.openxmlformats.org/drawingml/2006/picture">
-                <pic:pic xmlns:pic="http://schemas.openxmlformats.org/drawingml/2006/picture">
-                  <pic:nvPicPr>
-                    <pic:cNvPr id="4" name="image2.png"/>
-                    <pic:cNvPicPr/>
-                  </pic:nvPicPr>
-                  <pic:blipFill>
-                    <a:blip r:embed="rId6" cstate="print"/>
-                    <a:stretch>
-                      <a:fillRect/>
-                    </a:stretch>
-                  </pic:blipFill>
-                  <pic:spPr>
-                    <a:xfrm>
-                      <a:off x="0" y="0"/>
-                      <a:ext cx="5842061" cy="4889468"/>
-                    </a:xfrm>
-                    <a:prstGeom prst="rect">
-                      <a:avLst/>
-                    </a:prstGeom>
-                  </pic:spPr>
-                </pic:pic>
-              </a:graphicData>
-            </a:graphic>
-          </wp:anchor>
-        </w:drawing>
-      </w:r>
-    </w:p>
-    <w:p>
-      <w:pPr>
-        <w:pStyle w:val="Corpodetexto"/>
-        <w:spacing w:before="9"/>
-        <w:rPr>
-          <w:sz w:val="33"/>
-        </w:rPr>
-      </w:pPr>
-    </w:p>
-    <w:p>
-      <w:pPr>
-        <w:pStyle w:val="PargrafodaLista"/>
-        <w:numPr>
-          <w:ilvl w:val="2"/>
-          <w:numId w:val="3"/>
-        </w:numPr>
-        <w:tabs>
-          <w:tab w:val="left" w:pos="1561"/>
-        </w:tabs>
-        <w:ind w:left="1560" w:right="1257"/>
-        <w:jc w:val="both"/>
-        <w:rPr>
-          <w:sz w:val="24"/>
-        </w:rPr>
-      </w:pPr>
-      <w:proofErr w:type="spellStart"/>
-      <w:r>
-        <w:rPr>
-          <w:i/>
-          <w:sz w:val="24"/>
-        </w:rPr>
-        <w:t>View</w:t>
-      </w:r>
-      <w:proofErr w:type="spellEnd"/>
-      <w:r>
-        <w:rPr>
-          <w:sz w:val="24"/>
-        </w:rPr>
-        <w:t>: Componente que contém as visões do projeto, ou seja, as interfaces, formulários e etc.;</w:t>
-      </w:r>
-    </w:p>
-    <w:p>
-      <w:pPr>
-        <w:pStyle w:val="PargrafodaLista"/>
-        <w:numPr>
-          <w:ilvl w:val="2"/>
-          <w:numId w:val="3"/>
-        </w:numPr>
-        <w:tabs>
-          <w:tab w:val="left" w:pos="1561"/>
-        </w:tabs>
-        <w:spacing w:before="121" w:line="237" w:lineRule="auto"/>
-        <w:ind w:left="1560" w:right="1289"/>
-        <w:jc w:val="both"/>
-        <w:rPr>
-          <w:sz w:val="24"/>
-        </w:rPr>
-      </w:pPr>
-      <w:proofErr w:type="spellStart"/>
-      <w:r>
-        <w:rPr>
-          <w:i/>
-          <w:sz w:val="24"/>
-        </w:rPr>
-        <w:t>Controller</w:t>
-      </w:r>
-      <w:proofErr w:type="spellEnd"/>
-      <w:r>
-        <w:rPr>
-          <w:sz w:val="24"/>
-        </w:rPr>
-        <w:t xml:space="preserve">: Componente que recebe as informações e requisições do pacote </w:t>
-      </w:r>
-      <w:proofErr w:type="spellStart"/>
-      <w:r>
-        <w:rPr>
-          <w:i/>
-          <w:sz w:val="24"/>
-        </w:rPr>
-        <w:t>view</w:t>
-      </w:r>
-      <w:proofErr w:type="spellEnd"/>
-      <w:r>
-        <w:rPr>
-          <w:i/>
-          <w:sz w:val="24"/>
-        </w:rPr>
-        <w:t xml:space="preserve"> </w:t>
-      </w:r>
-      <w:r>
-        <w:rPr>
-          <w:sz w:val="24"/>
-        </w:rPr>
-        <w:t>e</w:t>
-      </w:r>
-      <w:r>
-        <w:rPr>
-          <w:spacing w:val="-15"/>
-          <w:sz w:val="24"/>
-        </w:rPr>
-        <w:t xml:space="preserve"> </w:t>
-      </w:r>
-      <w:r>
-        <w:rPr>
-          <w:sz w:val="24"/>
-        </w:rPr>
-        <w:t>os</w:t>
-      </w:r>
-      <w:r>
-        <w:rPr>
-          <w:spacing w:val="-15"/>
-          <w:sz w:val="24"/>
-        </w:rPr>
-        <w:t xml:space="preserve"> </w:t>
-      </w:r>
-      <w:r>
-        <w:rPr>
-          <w:sz w:val="24"/>
-        </w:rPr>
-        <w:t>despacha</w:t>
-      </w:r>
-      <w:r>
-        <w:rPr>
-          <w:spacing w:val="-15"/>
-          <w:sz w:val="24"/>
-        </w:rPr>
-        <w:t xml:space="preserve"> </w:t>
-      </w:r>
-      <w:r>
-        <w:rPr>
-          <w:sz w:val="24"/>
-        </w:rPr>
-        <w:t>para</w:t>
-      </w:r>
-      <w:r>
-        <w:rPr>
-          <w:spacing w:val="-15"/>
-          <w:sz w:val="24"/>
-        </w:rPr>
-        <w:t xml:space="preserve"> </w:t>
-      </w:r>
-      <w:r>
-        <w:rPr>
-          <w:sz w:val="24"/>
-        </w:rPr>
-        <w:t>devida</w:t>
-      </w:r>
-      <w:r>
-        <w:rPr>
-          <w:spacing w:val="-14"/>
-          <w:sz w:val="24"/>
-        </w:rPr>
-        <w:t xml:space="preserve"> </w:t>
-      </w:r>
-      <w:r>
-        <w:rPr>
-          <w:sz w:val="24"/>
-        </w:rPr>
-        <w:t>classe</w:t>
-      </w:r>
-      <w:r>
-        <w:rPr>
-          <w:spacing w:val="-14"/>
-          <w:sz w:val="24"/>
-        </w:rPr>
-        <w:t xml:space="preserve"> </w:t>
-      </w:r>
-      <w:r>
-        <w:rPr>
-          <w:sz w:val="24"/>
-        </w:rPr>
-        <w:t>de</w:t>
-      </w:r>
-      <w:r>
-        <w:rPr>
-          <w:spacing w:val="-14"/>
-          <w:sz w:val="24"/>
-        </w:rPr>
-        <w:t xml:space="preserve"> </w:t>
-      </w:r>
-      <w:r>
-        <w:rPr>
-          <w:sz w:val="24"/>
-        </w:rPr>
-        <w:t>controle,</w:t>
-      </w:r>
-      <w:r>
-        <w:rPr>
-          <w:spacing w:val="-15"/>
-          <w:sz w:val="24"/>
-        </w:rPr>
-        <w:t xml:space="preserve"> </w:t>
-      </w:r>
-      <w:r>
-        <w:rPr>
-          <w:sz w:val="24"/>
-        </w:rPr>
-        <w:t>o</w:t>
-      </w:r>
-      <w:r>
-        <w:rPr>
-          <w:spacing w:val="-10"/>
-          <w:sz w:val="24"/>
-        </w:rPr>
-        <w:t xml:space="preserve"> </w:t>
-      </w:r>
-      <w:proofErr w:type="spellStart"/>
-      <w:r>
-        <w:rPr>
-          <w:i/>
-          <w:sz w:val="24"/>
-        </w:rPr>
-        <w:t>controller</w:t>
-      </w:r>
-      <w:proofErr w:type="spellEnd"/>
-      <w:r>
-        <w:rPr>
-          <w:i/>
-          <w:spacing w:val="-14"/>
-          <w:sz w:val="24"/>
-        </w:rPr>
-        <w:t xml:space="preserve"> </w:t>
-      </w:r>
-      <w:r>
-        <w:rPr>
-          <w:sz w:val="24"/>
-        </w:rPr>
-        <w:t>se</w:t>
-      </w:r>
-      <w:r>
-        <w:rPr>
-          <w:spacing w:val="-15"/>
-          <w:sz w:val="24"/>
-        </w:rPr>
-        <w:t xml:space="preserve"> </w:t>
-      </w:r>
-      <w:r>
-        <w:rPr>
-          <w:sz w:val="24"/>
-        </w:rPr>
-        <w:t>comunica</w:t>
-      </w:r>
-      <w:r>
-        <w:rPr>
-          <w:spacing w:val="-15"/>
-          <w:sz w:val="24"/>
-        </w:rPr>
-        <w:t xml:space="preserve"> </w:t>
-      </w:r>
-      <w:r>
-        <w:rPr>
-          <w:sz w:val="24"/>
-        </w:rPr>
-        <w:t>com</w:t>
-      </w:r>
-      <w:r>
-        <w:rPr>
-          <w:spacing w:val="-13"/>
-          <w:sz w:val="24"/>
-        </w:rPr>
-        <w:t xml:space="preserve"> </w:t>
-      </w:r>
-      <w:r>
-        <w:rPr>
-          <w:sz w:val="24"/>
-        </w:rPr>
-        <w:t xml:space="preserve">classes </w:t>
-      </w:r>
-      <w:proofErr w:type="spellStart"/>
-      <w:r>
-        <w:rPr>
-          <w:i/>
-          <w:sz w:val="24"/>
-        </w:rPr>
-        <w:t>BusinessLogic</w:t>
-      </w:r>
-      <w:proofErr w:type="spellEnd"/>
-      <w:r>
-        <w:rPr>
-          <w:i/>
-          <w:sz w:val="24"/>
-        </w:rPr>
-        <w:t xml:space="preserve"> </w:t>
-      </w:r>
-      <w:r>
-        <w:rPr>
-          <w:sz w:val="24"/>
-        </w:rPr>
-        <w:t>que contém as regras de negócio do sistema;</w:t>
-      </w:r>
-    </w:p>
-    <w:p>
-      <w:pPr>
-        <w:pStyle w:val="PargrafodaLista"/>
-        <w:numPr>
-          <w:ilvl w:val="2"/>
-          <w:numId w:val="3"/>
-        </w:numPr>
-        <w:tabs>
-          <w:tab w:val="left" w:pos="1561"/>
-        </w:tabs>
-        <w:spacing w:before="130" w:line="235" w:lineRule="auto"/>
-        <w:ind w:left="1560" w:right="1379"/>
-        <w:jc w:val="both"/>
-        <w:rPr>
-          <w:sz w:val="24"/>
-        </w:rPr>
-      </w:pPr>
-      <w:proofErr w:type="spellStart"/>
-      <w:r>
-        <w:rPr>
-          <w:i/>
-          <w:sz w:val="24"/>
-        </w:rPr>
-        <w:t>Action</w:t>
-      </w:r>
-      <w:proofErr w:type="spellEnd"/>
-      <w:r>
-        <w:rPr>
-          <w:i/>
-          <w:sz w:val="24"/>
-        </w:rPr>
-        <w:t xml:space="preserve"> - </w:t>
-      </w:r>
-      <w:proofErr w:type="spellStart"/>
-      <w:r>
-        <w:rPr>
-          <w:i/>
-          <w:sz w:val="24"/>
-        </w:rPr>
-        <w:t>Model</w:t>
-      </w:r>
-      <w:proofErr w:type="spellEnd"/>
-      <w:r>
-        <w:rPr>
-          <w:sz w:val="24"/>
-        </w:rPr>
-        <w:t xml:space="preserve">: pacote que recebe as informações e requisições do pacote </w:t>
-      </w:r>
-      <w:proofErr w:type="spellStart"/>
-      <w:r>
-        <w:rPr>
-          <w:i/>
-          <w:sz w:val="24"/>
-        </w:rPr>
-        <w:t>controller</w:t>
-      </w:r>
-      <w:proofErr w:type="spellEnd"/>
-      <w:r>
-        <w:rPr>
-          <w:i/>
-          <w:sz w:val="24"/>
-        </w:rPr>
-        <w:t xml:space="preserve"> </w:t>
-      </w:r>
-      <w:r>
-        <w:rPr>
-          <w:sz w:val="24"/>
-        </w:rPr>
-        <w:t xml:space="preserve">e os atribui às </w:t>
-      </w:r>
-      <w:proofErr w:type="spellStart"/>
-      <w:r>
-        <w:rPr>
-          <w:sz w:val="24"/>
-        </w:rPr>
-        <w:t>respectivas</w:t>
-      </w:r>
-      <w:proofErr w:type="spellEnd"/>
-      <w:r>
-        <w:rPr>
-          <w:sz w:val="24"/>
-        </w:rPr>
-        <w:t xml:space="preserve"> classes do pacote </w:t>
-      </w:r>
-      <w:proofErr w:type="spellStart"/>
-      <w:r>
-        <w:rPr>
-          <w:i/>
-          <w:sz w:val="24"/>
-        </w:rPr>
-        <w:t>bean</w:t>
-      </w:r>
-      <w:proofErr w:type="spellEnd"/>
-      <w:r>
-        <w:rPr>
-          <w:i/>
-          <w:sz w:val="24"/>
-        </w:rPr>
-        <w:t xml:space="preserve"> </w:t>
-      </w:r>
-      <w:r>
-        <w:rPr>
-          <w:sz w:val="24"/>
-        </w:rPr>
-        <w:t xml:space="preserve">e do pacote </w:t>
-      </w:r>
-      <w:proofErr w:type="spellStart"/>
-      <w:r>
-        <w:rPr>
-          <w:i/>
-          <w:sz w:val="24"/>
-        </w:rPr>
-        <w:t>persistence</w:t>
-      </w:r>
-      <w:proofErr w:type="spellEnd"/>
-      <w:r>
-        <w:rPr>
-          <w:i/>
-          <w:sz w:val="24"/>
-        </w:rPr>
-        <w:t xml:space="preserve">, </w:t>
-      </w:r>
-      <w:r>
-        <w:rPr>
-          <w:sz w:val="24"/>
-        </w:rPr>
-        <w:t>utilizando dados de seus modelos;</w:t>
-      </w:r>
-    </w:p>
-    <w:p>
-      <w:pPr>
         <w:spacing w:line="235" w:lineRule="auto"/>
         <w:jc w:val="both"/>
         <w:rPr>
@@ -4130,561 +2498,23 @@
           <w:cols w:space="720"/>
         </w:sectPr>
       </w:pPr>
-    </w:p>
-    <w:p>
-      <w:pPr>
-        <w:pStyle w:val="PargrafodaLista"/>
-        <w:numPr>
-          <w:ilvl w:val="2"/>
-          <w:numId w:val="3"/>
-        </w:numPr>
-        <w:tabs>
-          <w:tab w:val="left" w:pos="1561"/>
-        </w:tabs>
-        <w:spacing w:before="91" w:line="237" w:lineRule="auto"/>
-        <w:ind w:left="1560" w:right="1341"/>
+      <w:bookmarkStart w:id="9" w:name="_bookmark8"/>
+      <w:bookmarkStart w:id="10" w:name="_bookmark9"/>
+      <w:bookmarkEnd w:id="9"/>
+      <w:bookmarkEnd w:id="10"/>
+    </w:p>
+    <w:p>
+      <w:pPr>
+        <w:pStyle w:val="Corpodetexto"/>
+        <w:spacing w:before="45"/>
+        <w:ind w:right="1204"/>
         <w:jc w:val="both"/>
-        <w:rPr>
-          <w:sz w:val="24"/>
-        </w:rPr>
-      </w:pPr>
-      <w:r>
-        <w:rPr>
-          <w:i/>
-          <w:sz w:val="24"/>
-        </w:rPr>
-        <w:lastRenderedPageBreak/>
-        <w:t>Bean</w:t>
-      </w:r>
-      <w:r>
-        <w:rPr>
-          <w:sz w:val="24"/>
-        </w:rPr>
-        <w:t>:</w:t>
-      </w:r>
-      <w:r>
-        <w:rPr>
-          <w:spacing w:val="-4"/>
-          <w:sz w:val="24"/>
-        </w:rPr>
-        <w:t xml:space="preserve"> </w:t>
-      </w:r>
-      <w:r>
-        <w:rPr>
-          <w:sz w:val="24"/>
-        </w:rPr>
-        <w:t>pacote</w:t>
-      </w:r>
-      <w:r>
-        <w:rPr>
-          <w:spacing w:val="-3"/>
-          <w:sz w:val="24"/>
-        </w:rPr>
-        <w:t xml:space="preserve"> </w:t>
-      </w:r>
-      <w:r>
-        <w:rPr>
-          <w:sz w:val="24"/>
-        </w:rPr>
-        <w:t>que</w:t>
-      </w:r>
-      <w:r>
-        <w:rPr>
-          <w:spacing w:val="-5"/>
-          <w:sz w:val="24"/>
-        </w:rPr>
-        <w:t xml:space="preserve"> </w:t>
-      </w:r>
-      <w:r>
-        <w:rPr>
-          <w:sz w:val="24"/>
-        </w:rPr>
-        <w:t>recebe</w:t>
-      </w:r>
-      <w:r>
-        <w:rPr>
-          <w:spacing w:val="-3"/>
-          <w:sz w:val="24"/>
-        </w:rPr>
-        <w:t xml:space="preserve"> </w:t>
-      </w:r>
-      <w:r>
-        <w:rPr>
-          <w:sz w:val="24"/>
-        </w:rPr>
-        <w:t>e</w:t>
-      </w:r>
-      <w:r>
-        <w:rPr>
-          <w:spacing w:val="-5"/>
-          <w:sz w:val="24"/>
-        </w:rPr>
-        <w:t xml:space="preserve"> </w:t>
-      </w:r>
-      <w:r>
-        <w:rPr>
-          <w:sz w:val="24"/>
-        </w:rPr>
-        <w:t>armazena</w:t>
-      </w:r>
-      <w:r>
-        <w:rPr>
-          <w:spacing w:val="-5"/>
-          <w:sz w:val="24"/>
-        </w:rPr>
-        <w:t xml:space="preserve"> </w:t>
-      </w:r>
-      <w:r>
-        <w:rPr>
-          <w:sz w:val="24"/>
-        </w:rPr>
-        <w:t>as</w:t>
-      </w:r>
-      <w:r>
-        <w:rPr>
-          <w:spacing w:val="-4"/>
-          <w:sz w:val="24"/>
-        </w:rPr>
-        <w:t xml:space="preserve"> </w:t>
-      </w:r>
-      <w:r>
-        <w:rPr>
-          <w:sz w:val="24"/>
-        </w:rPr>
-        <w:t>informações</w:t>
-      </w:r>
-      <w:r>
-        <w:rPr>
-          <w:spacing w:val="-4"/>
-          <w:sz w:val="24"/>
-        </w:rPr>
-        <w:t xml:space="preserve"> </w:t>
-      </w:r>
-      <w:r>
-        <w:rPr>
-          <w:sz w:val="24"/>
-        </w:rPr>
-        <w:t>referentes</w:t>
-      </w:r>
-      <w:r>
-        <w:rPr>
-          <w:spacing w:val="-4"/>
-          <w:sz w:val="24"/>
-        </w:rPr>
-        <w:t xml:space="preserve"> </w:t>
-      </w:r>
-      <w:r>
-        <w:rPr>
-          <w:sz w:val="24"/>
-        </w:rPr>
-        <w:t>a</w:t>
-      </w:r>
-      <w:r>
-        <w:rPr>
-          <w:spacing w:val="-5"/>
-          <w:sz w:val="24"/>
-        </w:rPr>
-        <w:t xml:space="preserve"> </w:t>
-      </w:r>
-      <w:r>
-        <w:rPr>
-          <w:sz w:val="24"/>
-        </w:rPr>
-        <w:t>seus</w:t>
-      </w:r>
-      <w:r>
-        <w:rPr>
-          <w:spacing w:val="-4"/>
-          <w:sz w:val="24"/>
-        </w:rPr>
-        <w:t xml:space="preserve"> </w:t>
-      </w:r>
-      <w:proofErr w:type="spellStart"/>
-      <w:r>
-        <w:rPr>
-          <w:sz w:val="24"/>
-        </w:rPr>
-        <w:t>respectivos</w:t>
-      </w:r>
-      <w:proofErr w:type="spellEnd"/>
-      <w:r>
-        <w:rPr>
-          <w:sz w:val="24"/>
-        </w:rPr>
-        <w:t xml:space="preserve"> </w:t>
-      </w:r>
-      <w:r>
-        <w:rPr>
-          <w:spacing w:val="-2"/>
-          <w:sz w:val="24"/>
-        </w:rPr>
-        <w:t>objetos;</w:t>
-      </w:r>
-    </w:p>
-    <w:p>
-      <w:pPr>
-        <w:pStyle w:val="PargrafodaLista"/>
-        <w:numPr>
-          <w:ilvl w:val="2"/>
-          <w:numId w:val="3"/>
-        </w:numPr>
-        <w:tabs>
-          <w:tab w:val="left" w:pos="1561"/>
-        </w:tabs>
-        <w:spacing w:before="123" w:line="237" w:lineRule="auto"/>
-        <w:ind w:left="1560" w:right="1364"/>
-        <w:jc w:val="both"/>
-        <w:rPr>
-          <w:sz w:val="24"/>
-        </w:rPr>
-      </w:pPr>
-      <w:proofErr w:type="spellStart"/>
-      <w:r>
-        <w:rPr>
-          <w:i/>
-          <w:sz w:val="24"/>
-        </w:rPr>
-        <w:t>Persistence</w:t>
-      </w:r>
-      <w:proofErr w:type="spellEnd"/>
-      <w:r>
-        <w:rPr>
-          <w:sz w:val="24"/>
-        </w:rPr>
-        <w:t>:</w:t>
-      </w:r>
-      <w:r>
-        <w:rPr>
-          <w:spacing w:val="-4"/>
-          <w:sz w:val="24"/>
-        </w:rPr>
-        <w:t xml:space="preserve"> </w:t>
-      </w:r>
-      <w:r>
-        <w:rPr>
-          <w:sz w:val="24"/>
-        </w:rPr>
-        <w:t>pacote</w:t>
-      </w:r>
-      <w:r>
-        <w:rPr>
-          <w:spacing w:val="-4"/>
-          <w:sz w:val="24"/>
-        </w:rPr>
-        <w:t xml:space="preserve"> </w:t>
-      </w:r>
-      <w:r>
-        <w:rPr>
-          <w:sz w:val="24"/>
-        </w:rPr>
-        <w:t>que</w:t>
-      </w:r>
-      <w:r>
-        <w:rPr>
-          <w:spacing w:val="-4"/>
-          <w:sz w:val="24"/>
-        </w:rPr>
-        <w:t xml:space="preserve"> </w:t>
-      </w:r>
-      <w:r>
-        <w:rPr>
-          <w:sz w:val="24"/>
-        </w:rPr>
-        <w:t>recebe</w:t>
-      </w:r>
-      <w:r>
-        <w:rPr>
-          <w:spacing w:val="-4"/>
-          <w:sz w:val="24"/>
-        </w:rPr>
-        <w:t xml:space="preserve"> </w:t>
-      </w:r>
-      <w:r>
-        <w:rPr>
-          <w:sz w:val="24"/>
-        </w:rPr>
-        <w:t>as</w:t>
-      </w:r>
-      <w:r>
-        <w:rPr>
-          <w:spacing w:val="-3"/>
-          <w:sz w:val="24"/>
-        </w:rPr>
-        <w:t xml:space="preserve"> </w:t>
-      </w:r>
-      <w:r>
-        <w:rPr>
-          <w:sz w:val="24"/>
-        </w:rPr>
-        <w:t>requisições e</w:t>
-      </w:r>
-      <w:r>
-        <w:rPr>
-          <w:spacing w:val="-4"/>
-          <w:sz w:val="24"/>
-        </w:rPr>
-        <w:t xml:space="preserve"> </w:t>
-      </w:r>
-      <w:r>
-        <w:rPr>
-          <w:sz w:val="24"/>
-        </w:rPr>
-        <w:t>realiza</w:t>
-      </w:r>
-      <w:r>
-        <w:rPr>
-          <w:spacing w:val="-4"/>
-          <w:sz w:val="24"/>
-        </w:rPr>
-        <w:t xml:space="preserve"> </w:t>
-      </w:r>
-      <w:r>
-        <w:rPr>
-          <w:sz w:val="24"/>
-        </w:rPr>
-        <w:t>as</w:t>
-      </w:r>
-      <w:r>
-        <w:rPr>
-          <w:spacing w:val="-3"/>
-          <w:sz w:val="24"/>
-        </w:rPr>
-        <w:t xml:space="preserve"> </w:t>
-      </w:r>
-      <w:r>
-        <w:rPr>
-          <w:sz w:val="24"/>
-        </w:rPr>
-        <w:t>operações</w:t>
-      </w:r>
-      <w:r>
-        <w:rPr>
-          <w:spacing w:val="-15"/>
-          <w:sz w:val="24"/>
-        </w:rPr>
-        <w:t xml:space="preserve"> </w:t>
-      </w:r>
-      <w:r>
-        <w:rPr>
-          <w:sz w:val="24"/>
-        </w:rPr>
-        <w:t xml:space="preserve">relacionadas ao Banco de Dados, utilizando dados provindos do pacote </w:t>
-      </w:r>
-      <w:proofErr w:type="spellStart"/>
-      <w:r>
-        <w:rPr>
-          <w:i/>
-          <w:sz w:val="24"/>
-        </w:rPr>
-        <w:t>bean</w:t>
-      </w:r>
-      <w:proofErr w:type="spellEnd"/>
-      <w:r>
-        <w:rPr>
-          <w:sz w:val="24"/>
-        </w:rPr>
-        <w:t xml:space="preserve">. O pacote </w:t>
-      </w:r>
-      <w:proofErr w:type="spellStart"/>
-      <w:r>
-        <w:rPr>
-          <w:i/>
-          <w:sz w:val="24"/>
-        </w:rPr>
-        <w:t>persistence</w:t>
-      </w:r>
-      <w:proofErr w:type="spellEnd"/>
-      <w:r>
-        <w:rPr>
-          <w:i/>
-          <w:sz w:val="24"/>
-        </w:rPr>
-        <w:t xml:space="preserve"> </w:t>
-      </w:r>
-      <w:r>
-        <w:rPr>
-          <w:sz w:val="24"/>
-        </w:rPr>
-        <w:t xml:space="preserve">também pode enviar dados para o pacote </w:t>
-      </w:r>
-      <w:proofErr w:type="spellStart"/>
-      <w:r>
-        <w:rPr>
-          <w:i/>
-          <w:sz w:val="24"/>
-        </w:rPr>
-        <w:t>view</w:t>
-      </w:r>
-      <w:proofErr w:type="spellEnd"/>
-      <w:r>
-        <w:rPr>
-          <w:sz w:val="24"/>
-        </w:rPr>
-        <w:t>.</w:t>
-      </w:r>
-    </w:p>
-    <w:p>
-      <w:pPr>
-        <w:pStyle w:val="Corpodetexto"/>
-        <w:spacing w:before="6"/>
-        <w:rPr>
-          <w:sz w:val="35"/>
-        </w:rPr>
-      </w:pPr>
-    </w:p>
-    <w:p>
-      <w:pPr>
-        <w:pStyle w:val="Corpodetexto"/>
-        <w:spacing w:before="7"/>
-        <w:rPr>
-          <w:sz w:val="35"/>
-        </w:rPr>
       </w:pPr>
       <w:bookmarkStart w:id="11" w:name="_bookmark11"/>
       <w:bookmarkStart w:id="12" w:name="_bookmark13"/>
+      <w:bookmarkEnd w:id="0"/>
       <w:bookmarkEnd w:id="11"/>
       <w:bookmarkEnd w:id="12"/>
-    </w:p>
-    <w:p>
-      <w:pPr>
-        <w:pStyle w:val="Ttulo1"/>
-        <w:numPr>
-          <w:ilvl w:val="0"/>
-          <w:numId w:val="3"/>
-        </w:numPr>
-        <w:tabs>
-          <w:tab w:val="left" w:pos="481"/>
-        </w:tabs>
-        <w:ind w:left="480" w:hanging="361"/>
-      </w:pPr>
-      <w:bookmarkStart w:id="13" w:name="_bookmark14"/>
-      <w:bookmarkEnd w:id="13"/>
-      <w:r>
-        <w:rPr>
-          <w:spacing w:val="-2"/>
-        </w:rPr>
-        <w:t>Qualidade</w:t>
-      </w:r>
-    </w:p>
-    <w:p>
-      <w:pPr>
-        <w:pStyle w:val="Corpodetexto"/>
-        <w:spacing w:before="45"/>
-        <w:ind w:left="619" w:right="1204" w:firstLine="719"/>
-        <w:jc w:val="both"/>
-      </w:pPr>
-      <w:r>
-        <w:t>O</w:t>
-      </w:r>
-      <w:r>
-        <w:rPr>
-          <w:spacing w:val="-8"/>
-        </w:rPr>
-        <w:t xml:space="preserve"> </w:t>
-      </w:r>
-      <w:r>
-        <w:t>padrão</w:t>
-      </w:r>
-      <w:r>
-        <w:rPr>
-          <w:spacing w:val="-7"/>
-        </w:rPr>
-        <w:t xml:space="preserve"> </w:t>
-      </w:r>
-      <w:r>
-        <w:t>de</w:t>
-      </w:r>
-      <w:r>
-        <w:rPr>
-          <w:spacing w:val="-8"/>
-        </w:rPr>
-        <w:t xml:space="preserve"> </w:t>
-      </w:r>
-      <w:r>
-        <w:t>arquitetura</w:t>
-      </w:r>
-      <w:r>
-        <w:rPr>
-          <w:spacing w:val="-6"/>
-        </w:rPr>
-        <w:t xml:space="preserve"> </w:t>
-      </w:r>
-      <w:r>
-        <w:t>adotado</w:t>
-      </w:r>
-      <w:r>
-        <w:rPr>
-          <w:spacing w:val="-8"/>
-        </w:rPr>
-        <w:t xml:space="preserve"> </w:t>
-      </w:r>
-      <w:r>
-        <w:t>no</w:t>
-      </w:r>
-      <w:r>
-        <w:rPr>
-          <w:spacing w:val="-7"/>
-        </w:rPr>
-        <w:t xml:space="preserve"> </w:t>
-      </w:r>
-      <w:r>
-        <w:t>projeto</w:t>
-      </w:r>
-      <w:r>
-        <w:rPr>
-          <w:spacing w:val="-7"/>
-        </w:rPr>
-        <w:t xml:space="preserve"> </w:t>
-      </w:r>
-      <w:r>
-        <w:t>tem</w:t>
-      </w:r>
-      <w:r>
-        <w:rPr>
-          <w:spacing w:val="-7"/>
-        </w:rPr>
-        <w:t xml:space="preserve"> </w:t>
-      </w:r>
-      <w:r>
-        <w:t>como</w:t>
-      </w:r>
-      <w:r>
-        <w:rPr>
-          <w:spacing w:val="-7"/>
-        </w:rPr>
-        <w:t xml:space="preserve"> </w:t>
-      </w:r>
-      <w:r>
-        <w:t>finalidade</w:t>
-      </w:r>
-      <w:r>
-        <w:rPr>
-          <w:spacing w:val="-6"/>
-        </w:rPr>
-        <w:t xml:space="preserve"> </w:t>
-      </w:r>
-      <w:r>
-        <w:t>garantir</w:t>
-      </w:r>
-      <w:r>
-        <w:rPr>
-          <w:spacing w:val="-8"/>
-        </w:rPr>
-        <w:t xml:space="preserve"> </w:t>
-      </w:r>
-      <w:r>
-        <w:t>uma</w:t>
-      </w:r>
-      <w:r>
-        <w:rPr>
-          <w:spacing w:val="-8"/>
-        </w:rPr>
-        <w:t xml:space="preserve"> </w:t>
-      </w:r>
-      <w:r>
-        <w:t>melhor organização do código-fonte, o que auxilia na manutenibilidade do software, bem como a portabilidade do mesmo.</w:t>
-      </w:r>
-      <w:bookmarkEnd w:id="0"/>
     </w:p>
     <w:sectPr>
       <w:pgSz w:w="12240" w:h="15840"/>
@@ -4696,7 +2526,7 @@
 </file>
 
 <file path=word/numbering.xml><?xml version="1.0" encoding="utf-8"?>
-<w:numbering xmlns:wpc="http://schemas.microsoft.com/office/word/2010/wordprocessingCanvas" xmlns:cx="http://schemas.microsoft.com/office/drawing/2014/chartex" xmlns:cx1="http://schemas.microsoft.com/office/drawing/2015/9/8/chartex" xmlns:cx2="http://schemas.microsoft.com/office/drawing/2015/10/21/chartex" xmlns:cx3="http://schemas.microsoft.com/office/drawing/2016/5/9/chartex" xmlns:cx4="http://schemas.microsoft.com/office/drawing/2016/5/10/chartex" xmlns:cx5="http://schemas.microsoft.com/office/drawing/2016/5/11/chartex" xmlns:cx6="http://schemas.microsoft.com/office/drawing/2016/5/12/chartex" xmlns:cx7="http://schemas.microsoft.com/office/drawing/2016/5/13/chartex" xmlns:cx8="http://schemas.microsoft.com/office/drawing/2016/5/14/chartex" xmlns:mc="http://schemas.openxmlformats.org/markup-compatibility/2006" xmlns:aink="http://schemas.microsoft.com/office/drawing/2016/ink" xmlns:am3d="http://schemas.microsoft.com/office/drawing/2017/model3d" xmlns:o="urn:schemas-microsoft-com:office:office" xmlns:oel="http://schemas.microsoft.com/office/2019/extlst" xmlns:r="http://schemas.openxmlformats.org/officeDocument/2006/relationships" xmlns:m="http://schemas.openxmlformats.org/officeDocument/2006/math" xmlns:v="urn:schemas-microsoft-com:vml" xmlns:wp14="http://schemas.microsoft.com/office/word/2010/wordprocessingDrawing" xmlns:wp="http://schemas.openxmlformats.org/drawingml/2006/wordprocessingDrawing" xmlns:w10="urn:schemas-microsoft-com:office:word" xmlns:w="http://schemas.openxmlformats.org/wordprocessingml/2006/main" xmlns:w14="http://schemas.microsoft.com/office/word/2010/wordml" xmlns:w15="http://schemas.microsoft.com/office/word/2012/wordml" xmlns:w16cex="http://schemas.microsoft.com/office/word/2018/wordml/cex" xmlns:w16cid="http://schemas.microsoft.com/office/word/2016/wordml/cid" xmlns:w16="http://schemas.microsoft.com/office/word/2018/wordml" xmlns:w16du="http://schemas.microsoft.com/office/word/2023/wordml/word16du" xmlns:w16sdtdh="http://schemas.microsoft.com/office/word/2020/wordml/sdtdatahash" xmlns:w16se="http://schemas.microsoft.com/office/word/2015/wordml/symex" xmlns:wpg="http://schemas.microsoft.com/office/word/2010/wordprocessingGroup" xmlns:wpi="http://schemas.microsoft.com/office/word/2010/wordprocessingInk" xmlns:wne="http://schemas.microsoft.com/office/word/2006/wordml" xmlns:wps="http://schemas.microsoft.com/office/word/2010/wordprocessingShape" mc:Ignorable="w14 w15 w16se w16cid w16 w16cex w16sdtdh wp14">
+<w:numbering xmlns:wpc="http://schemas.microsoft.com/office/word/2010/wordprocessingCanvas" xmlns:cx="http://schemas.microsoft.com/office/drawing/2014/chartex" xmlns:cx1="http://schemas.microsoft.com/office/drawing/2015/9/8/chartex" xmlns:cx2="http://schemas.microsoft.com/office/drawing/2015/10/21/chartex" xmlns:cx3="http://schemas.microsoft.com/office/drawing/2016/5/9/chartex" xmlns:cx4="http://schemas.microsoft.com/office/drawing/2016/5/10/chartex" xmlns:cx5="http://schemas.microsoft.com/office/drawing/2016/5/11/chartex" xmlns:cx6="http://schemas.microsoft.com/office/drawing/2016/5/12/chartex" xmlns:cx7="http://schemas.microsoft.com/office/drawing/2016/5/13/chartex" xmlns:cx8="http://schemas.microsoft.com/office/drawing/2016/5/14/chartex" xmlns:mc="http://schemas.openxmlformats.org/markup-compatibility/2006" xmlns:aink="http://schemas.microsoft.com/office/drawing/2016/ink" xmlns:am3d="http://schemas.microsoft.com/office/drawing/2017/model3d" xmlns:o="urn:schemas-microsoft-com:office:office" xmlns:oel="http://schemas.microsoft.com/office/2019/extlst" xmlns:r="http://schemas.openxmlformats.org/officeDocument/2006/relationships" xmlns:m="http://schemas.openxmlformats.org/officeDocument/2006/math" xmlns:v="urn:schemas-microsoft-com:vml" xmlns:wp14="http://schemas.microsoft.com/office/word/2010/wordprocessingDrawing" xmlns:wp="http://schemas.openxmlformats.org/drawingml/2006/wordprocessingDrawing" xmlns:w10="urn:schemas-microsoft-com:office:word" xmlns:w="http://schemas.openxmlformats.org/wordprocessingml/2006/main" xmlns:w14="http://schemas.microsoft.com/office/word/2010/wordml" xmlns:w15="http://schemas.microsoft.com/office/word/2012/wordml" xmlns:w16cex="http://schemas.microsoft.com/office/word/2018/wordml/cex" xmlns:w16cid="http://schemas.microsoft.com/office/word/2016/wordml/cid" xmlns:w16="http://schemas.microsoft.com/office/word/2018/wordml" xmlns:w16sdtdh="http://schemas.microsoft.com/office/word/2020/wordml/sdtdatahash" xmlns:w16se="http://schemas.microsoft.com/office/word/2015/wordml/symex" xmlns:wpg="http://schemas.microsoft.com/office/word/2010/wordprocessingGroup" xmlns:wpi="http://schemas.microsoft.com/office/word/2010/wordprocessingInk" xmlns:wne="http://schemas.microsoft.com/office/word/2006/wordml" xmlns:wps="http://schemas.microsoft.com/office/word/2010/wordprocessingShape" mc:Ignorable="w14 w15 w16se w16cid w16 w16cex w16sdtdh wp14">
   <w:abstractNum w:abstractNumId="0" w15:restartNumberingAfterBreak="0">
     <w:nsid w:val="0A89649F"/>
     <w:multiLevelType w:val="hybridMultilevel"/>

</xml_diff>